<commit_message>
changed some code, answered some questions
</commit_message>
<xml_diff>
--- a/Last Assignment.docx
+++ b/Last Assignment.docx
@@ -1303,6 +1303,477 @@
           </wp:inline>
         </w:drawing>
       </w:r>
+    </w:p>
+    <w:p>
+      <w:pPr>
+        <w:rPr>
+          <w:b/>
+          <w:bCs/>
+          <w:sz w:val="28"/>
+          <w:szCs w:val="28"/>
+          <w:u w:val="single"/>
+        </w:rPr>
+      </w:pPr>
+      <w:r>
+        <w:rPr>
+          <w:b/>
+          <w:bCs/>
+          <w:sz w:val="28"/>
+          <w:szCs w:val="28"/>
+          <w:u w:val="single"/>
+        </w:rPr>
+        <w:lastRenderedPageBreak/>
+        <w:t>Task 2.1A:</w:t>
+      </w:r>
+    </w:p>
+    <w:p>
+      <w:pPr>
+        <w:rPr>
+          <w:sz w:val="28"/>
+          <w:szCs w:val="28"/>
+        </w:rPr>
+      </w:pPr>
+      <w:r>
+        <w:rPr>
+          <w:b/>
+          <w:bCs/>
+          <w:sz w:val="28"/>
+          <w:szCs w:val="28"/>
+          <w:u w:val="single"/>
+        </w:rPr>
+        <w:t>Q1 –</w:t>
+      </w:r>
+      <w:r>
+        <w:rPr>
+          <w:sz w:val="28"/>
+          <w:szCs w:val="28"/>
+        </w:rPr>
+        <w:t xml:space="preserve"> The first function called is </w:t>
+      </w:r>
+      <w:proofErr w:type="spellStart"/>
+      <w:r>
+        <w:rPr>
+          <w:sz w:val="28"/>
+          <w:szCs w:val="28"/>
+        </w:rPr>
+        <w:t>pcap_open_live</w:t>
+      </w:r>
+      <w:proofErr w:type="spellEnd"/>
+      <w:r>
+        <w:rPr>
+          <w:sz w:val="28"/>
+          <w:szCs w:val="28"/>
+        </w:rPr>
+        <w:t xml:space="preserve"> which is used to </w:t>
+      </w:r>
+      <w:r>
+        <w:rPr>
+          <w:sz w:val="28"/>
+          <w:szCs w:val="28"/>
+        </w:rPr>
+        <w:t>open a new session on a given interface in promiscuous mode.</w:t>
+      </w:r>
+    </w:p>
+    <w:p>
+      <w:pPr>
+        <w:rPr>
+          <w:sz w:val="28"/>
+          <w:szCs w:val="28"/>
+        </w:rPr>
+      </w:pPr>
+      <w:r>
+        <w:rPr>
+          <w:sz w:val="28"/>
+          <w:szCs w:val="28"/>
+        </w:rPr>
+        <w:t xml:space="preserve">Then we use </w:t>
+      </w:r>
+      <w:proofErr w:type="spellStart"/>
+      <w:r>
+        <w:rPr>
+          <w:sz w:val="28"/>
+          <w:szCs w:val="28"/>
+        </w:rPr>
+        <w:t>pcap_compile</w:t>
+      </w:r>
+      <w:proofErr w:type="spellEnd"/>
+      <w:r>
+        <w:rPr>
+          <w:sz w:val="28"/>
+          <w:szCs w:val="28"/>
+        </w:rPr>
+        <w:t xml:space="preserve"> to convert the filter string to something the BPF can understand and use.</w:t>
+      </w:r>
+    </w:p>
+    <w:p>
+      <w:pPr>
+        <w:rPr>
+          <w:sz w:val="28"/>
+          <w:szCs w:val="28"/>
+        </w:rPr>
+      </w:pPr>
+      <w:r>
+        <w:rPr>
+          <w:sz w:val="28"/>
+          <w:szCs w:val="28"/>
+        </w:rPr>
+        <w:t xml:space="preserve">After that, we </w:t>
+      </w:r>
+      <w:proofErr w:type="gramStart"/>
+      <w:r>
+        <w:rPr>
+          <w:sz w:val="28"/>
+          <w:szCs w:val="28"/>
+        </w:rPr>
+        <w:t>actually set</w:t>
+      </w:r>
+      <w:proofErr w:type="gramEnd"/>
+      <w:r>
+        <w:rPr>
+          <w:sz w:val="28"/>
+          <w:szCs w:val="28"/>
+        </w:rPr>
+        <w:t xml:space="preserve"> the filter on the socket (</w:t>
+      </w:r>
+      <w:r>
+        <w:rPr>
+          <w:sz w:val="28"/>
+          <w:szCs w:val="28"/>
+        </w:rPr>
+        <w:t>on the interface through which we are listening for packets).</w:t>
+      </w:r>
+    </w:p>
+    <w:p>
+      <w:pPr>
+        <w:rPr>
+          <w:sz w:val="28"/>
+          <w:szCs w:val="28"/>
+        </w:rPr>
+      </w:pPr>
+      <w:r>
+        <w:rPr>
+          <w:sz w:val="28"/>
+          <w:szCs w:val="28"/>
+        </w:rPr>
+        <w:t xml:space="preserve">We then use </w:t>
+      </w:r>
+      <w:proofErr w:type="spellStart"/>
+      <w:r>
+        <w:rPr>
+          <w:sz w:val="28"/>
+          <w:szCs w:val="28"/>
+        </w:rPr>
+        <w:t>pcap_loop</w:t>
+      </w:r>
+      <w:proofErr w:type="spellEnd"/>
+      <w:r>
+        <w:rPr>
+          <w:sz w:val="28"/>
+          <w:szCs w:val="28"/>
+        </w:rPr>
+        <w:t xml:space="preserve"> to listen to the socket for a set amount of </w:t>
+      </w:r>
+      <w:proofErr w:type="gramStart"/>
+      <w:r>
+        <w:rPr>
+          <w:sz w:val="28"/>
+          <w:szCs w:val="28"/>
+        </w:rPr>
+        <w:t>time(</w:t>
+      </w:r>
+      <w:proofErr w:type="gramEnd"/>
+      <w:r>
+        <w:rPr>
+          <w:sz w:val="28"/>
+          <w:szCs w:val="28"/>
+        </w:rPr>
+        <w:t>depending on the input given to the function).</w:t>
+      </w:r>
+    </w:p>
+    <w:p>
+      <w:pPr>
+        <w:rPr>
+          <w:sz w:val="28"/>
+          <w:szCs w:val="28"/>
+        </w:rPr>
+      </w:pPr>
+      <w:proofErr w:type="spellStart"/>
+      <w:r>
+        <w:rPr>
+          <w:sz w:val="28"/>
+          <w:szCs w:val="28"/>
+        </w:rPr>
+        <w:t>Pcap_loop</w:t>
+      </w:r>
+      <w:proofErr w:type="spellEnd"/>
+      <w:r>
+        <w:rPr>
+          <w:sz w:val="28"/>
+          <w:szCs w:val="28"/>
+        </w:rPr>
+        <w:t xml:space="preserve"> will call a function </w:t>
+      </w:r>
+      <w:proofErr w:type="gramStart"/>
+      <w:r>
+        <w:rPr>
+          <w:sz w:val="28"/>
+          <w:szCs w:val="28"/>
+        </w:rPr>
+        <w:t>the we</w:t>
+      </w:r>
+      <w:proofErr w:type="gramEnd"/>
+      <w:r>
+        <w:rPr>
+          <w:sz w:val="28"/>
+          <w:szCs w:val="28"/>
+        </w:rPr>
+        <w:t xml:space="preserve"> gave it, that will process the captured packets.</w:t>
+      </w:r>
+    </w:p>
+    <w:p>
+      <w:pPr>
+        <w:rPr>
+          <w:sz w:val="28"/>
+          <w:szCs w:val="28"/>
+        </w:rPr>
+      </w:pPr>
+      <w:r>
+        <w:rPr>
+          <w:sz w:val="28"/>
+          <w:szCs w:val="28"/>
+        </w:rPr>
+        <w:t xml:space="preserve">And at the end, </w:t>
+      </w:r>
+      <w:proofErr w:type="spellStart"/>
+      <w:r>
+        <w:rPr>
+          <w:sz w:val="28"/>
+          <w:szCs w:val="28"/>
+        </w:rPr>
+        <w:t>pcap_close</w:t>
+      </w:r>
+      <w:proofErr w:type="spellEnd"/>
+      <w:r>
+        <w:rPr>
+          <w:sz w:val="28"/>
+          <w:szCs w:val="28"/>
+        </w:rPr>
+        <w:t xml:space="preserve"> will close the session we created.</w:t>
+      </w:r>
+    </w:p>
+    <w:p>
+      <w:pPr>
+        <w:rPr>
+          <w:sz w:val="28"/>
+          <w:szCs w:val="28"/>
+        </w:rPr>
+      </w:pPr>
+      <w:r>
+        <w:rPr>
+          <w:b/>
+          <w:bCs/>
+          <w:sz w:val="28"/>
+          <w:szCs w:val="28"/>
+          <w:u w:val="single"/>
+        </w:rPr>
+        <w:t xml:space="preserve">Q2 </w:t>
+      </w:r>
+      <w:r>
+        <w:rPr>
+          <w:b/>
+          <w:bCs/>
+          <w:sz w:val="28"/>
+          <w:szCs w:val="28"/>
+          <w:u w:val="single"/>
+        </w:rPr>
+        <w:t xml:space="preserve">– </w:t>
+      </w:r>
+      <w:r>
+        <w:rPr>
+          <w:sz w:val="28"/>
+          <w:szCs w:val="28"/>
+        </w:rPr>
+        <w:t xml:space="preserve">we need root privileges </w:t>
+      </w:r>
+      <w:r>
+        <w:rPr>
+          <w:sz w:val="28"/>
+          <w:szCs w:val="28"/>
+        </w:rPr>
+        <w:t>in order to run the sniffer program because the sniffer program uses raw sockets in order to capture packets and using raw sockets requires root privileges.</w:t>
+      </w:r>
+    </w:p>
+    <w:p>
+      <w:pPr>
+        <w:rPr>
+          <w:sz w:val="28"/>
+          <w:szCs w:val="28"/>
+        </w:rPr>
+      </w:pPr>
+      <w:r>
+        <w:rPr>
+          <w:sz w:val="28"/>
+          <w:szCs w:val="28"/>
+        </w:rPr>
+        <w:t xml:space="preserve">If we try and run the sniffer without root privileges, the program will fail at the </w:t>
+      </w:r>
+      <w:proofErr w:type="spellStart"/>
+      <w:r>
+        <w:rPr>
+          <w:sz w:val="28"/>
+          <w:szCs w:val="28"/>
+        </w:rPr>
+        <w:t>pcap_open_live</w:t>
+      </w:r>
+      <w:proofErr w:type="spellEnd"/>
+      <w:r>
+        <w:rPr>
+          <w:sz w:val="28"/>
+          <w:szCs w:val="28"/>
+        </w:rPr>
+        <w:t xml:space="preserve"> function because it </w:t>
+      </w:r>
+      <w:proofErr w:type="gramStart"/>
+      <w:r>
+        <w:rPr>
+          <w:sz w:val="28"/>
+          <w:szCs w:val="28"/>
+        </w:rPr>
+        <w:t>won’t</w:t>
+      </w:r>
+      <w:proofErr w:type="gramEnd"/>
+      <w:r>
+        <w:rPr>
+          <w:sz w:val="28"/>
+          <w:szCs w:val="28"/>
+        </w:rPr>
+        <w:t xml:space="preserve"> be able to o</w:t>
+      </w:r>
+      <w:r>
+        <w:rPr>
+          <w:sz w:val="28"/>
+          <w:szCs w:val="28"/>
+        </w:rPr>
+        <w:t xml:space="preserve"> </w:t>
+      </w:r>
+      <w:r>
+        <w:rPr>
+          <w:sz w:val="28"/>
+          <w:szCs w:val="28"/>
+        </w:rPr>
+        <w:t>pen a raw socket.</w:t>
+      </w:r>
+    </w:p>
+    <w:p>
+      <w:pPr>
+        <w:rPr>
+          <w:b/>
+          <w:bCs/>
+          <w:sz w:val="28"/>
+          <w:szCs w:val="28"/>
+        </w:rPr>
+      </w:pPr>
+      <w:r>
+        <w:rPr>
+          <w:b/>
+          <w:bCs/>
+          <w:sz w:val="28"/>
+          <w:szCs w:val="28"/>
+          <w:u w:val="single"/>
+        </w:rPr>
+        <w:t>Q3 –</w:t>
+      </w:r>
+      <w:r>
+        <w:rPr>
+          <w:b/>
+          <w:bCs/>
+          <w:sz w:val="28"/>
+          <w:szCs w:val="28"/>
+        </w:rPr>
+        <w:t xml:space="preserve"> </w:t>
+      </w:r>
+    </w:p>
+    <w:p>
+      <w:pPr>
+        <w:rPr>
+          <w:b/>
+          <w:bCs/>
+          <w:sz w:val="28"/>
+          <w:szCs w:val="28"/>
+        </w:rPr>
+      </w:pPr>
+    </w:p>
+    <w:p>
+      <w:pPr>
+        <w:rPr>
+          <w:b/>
+          <w:bCs/>
+          <w:sz w:val="28"/>
+          <w:szCs w:val="28"/>
+        </w:rPr>
+      </w:pPr>
+    </w:p>
+    <w:p>
+      <w:pPr>
+        <w:rPr>
+          <w:b/>
+          <w:bCs/>
+          <w:sz w:val="28"/>
+          <w:szCs w:val="28"/>
+        </w:rPr>
+      </w:pPr>
+    </w:p>
+    <w:p>
+      <w:pPr>
+        <w:rPr>
+          <w:b/>
+          <w:bCs/>
+          <w:sz w:val="28"/>
+          <w:szCs w:val="28"/>
+          <w:u w:val="single"/>
+        </w:rPr>
+      </w:pPr>
+      <w:r>
+        <w:rPr>
+          <w:b/>
+          <w:bCs/>
+          <w:sz w:val="28"/>
+          <w:szCs w:val="28"/>
+          <w:u w:val="single"/>
+        </w:rPr>
+        <w:t>Task 2.1</w:t>
+      </w:r>
+      <w:r>
+        <w:rPr>
+          <w:b/>
+          <w:bCs/>
+          <w:sz w:val="28"/>
+          <w:szCs w:val="28"/>
+          <w:u w:val="single"/>
+        </w:rPr>
+        <w:t>B</w:t>
+      </w:r>
+      <w:r>
+        <w:rPr>
+          <w:b/>
+          <w:bCs/>
+          <w:sz w:val="28"/>
+          <w:szCs w:val="28"/>
+          <w:u w:val="single"/>
+        </w:rPr>
+        <w:t>:</w:t>
+      </w:r>
+    </w:p>
+    <w:p>
+      <w:pPr>
+        <w:rPr>
+          <w:b/>
+          <w:bCs/>
+          <w:sz w:val="28"/>
+          <w:szCs w:val="28"/>
+          <w:u w:val="single"/>
+        </w:rPr>
+      </w:pPr>
     </w:p>
     <w:p>
       <w:pPr>

</xml_diff>